<commit_message>
update estudo de python
</commit_message>
<xml_diff>
--- a/anotacoees-estudo-python.docx
+++ b/anotacoees-estudo-python.docx
@@ -116,11 +116,6 @@
         <w:tab/>
         <w:t>que quer importar do modulo, não ele todo).</w:t>
       </w:r>
-      <w:r>
-        <w:rPr>
-          <w:rFonts w:ascii="Arial" w:hAnsi="Arial" w:eastAsia="Arial" w:cs="Arial"/>
-        </w:rPr>
-      </w:r>
     </w:p>
     <w:p>
       <w:pPr>
@@ -162,11 +157,6 @@
         <w:t>””. Isto vale para os modulo que esti</w:t>
         <w:tab/>
         <w:t>ver usando não só o math.</w:t>
-      </w:r>
-      <w:r>
-        <w:rPr>
-          <w:rFonts w:ascii="Arial" w:hAnsi="Arial" w:eastAsia="Arial" w:cs="Arial"/>
-        </w:rPr>
       </w:r>
     </w:p>
     <w:p>
@@ -3157,21 +3147,667 @@
     </w:p>
     <w:p>
       <w:pPr>
-        <w:ind w:left="708"/>
-        <w:rPr>
-          <w:rFonts w:ascii="Arial" w:hAnsi="Arial" w:eastAsia="Arial" w:cs="Arial"/>
-          <w:color w:val="000000"/>
-          <w:sz w:val="24"/>
-          <w:szCs w:val="24"/>
-        </w:rPr>
-      </w:pPr>
-      <w:r>
-        <w:rPr>
-          <w:rFonts w:ascii="Arial" w:hAnsi="Arial" w:eastAsia="Arial" w:cs="Arial"/>
-          <w:color w:val="000000"/>
-          <w:sz w:val="24"/>
-          <w:szCs w:val="24"/>
-        </w:rPr>
+        <w:rPr>
+          <w:rFonts w:ascii="Arial" w:hAnsi="Arial" w:eastAsia="Arial" w:cs="Arial"/>
+          <w:color w:val="000000"/>
+          <w:sz w:val="32"/>
+          <w:szCs w:val="32"/>
+        </w:rPr>
+      </w:pPr>
+      <w:r>
+        <w:rPr>
+          <w:rFonts w:ascii="Arial" w:hAnsi="Arial" w:eastAsia="Arial" w:cs="Arial"/>
+          <w:color w:val="000000"/>
+          <w:sz w:val="32"/>
+          <w:szCs w:val="32"/>
+        </w:rPr>
+        <w:t>Desafios:</w:t>
+      </w:r>
+    </w:p>
+    <w:p>
+      <w:pPr>
+        <w:rPr>
+          <w:rFonts w:ascii="Arial" w:hAnsi="Arial" w:eastAsia="Arial" w:cs="Arial"/>
+          <w:color w:val="000000"/>
+          <w:sz w:val="32"/>
+          <w:szCs w:val="32"/>
+        </w:rPr>
+      </w:pPr>
+      <w:r>
+        <w:rPr>
+          <w:rFonts w:ascii="Arial" w:hAnsi="Arial" w:eastAsia="Arial" w:cs="Arial"/>
+          <w:color w:val="000000"/>
+          <w:sz w:val="32"/>
+          <w:szCs w:val="32"/>
+        </w:rPr>
+      </w:r>
+    </w:p>
+    <w:p>
+      <w:pPr>
+        <w:ind w:firstLine="708"/>
+        <w:rPr>
+          <w:rFonts w:ascii="Arial" w:hAnsi="Arial" w:eastAsia="Arial" w:cs="Arial"/>
+          <w:b/>
+          <w:bCs/>
+          <w:color w:val="000000"/>
+          <w:sz w:val="24"/>
+          <w:szCs w:val="24"/>
+        </w:rPr>
+      </w:pPr>
+      <w:r>
+        <w:rPr>
+          <w:rFonts w:ascii="Arial" w:hAnsi="Arial" w:eastAsia="Arial" w:cs="Arial"/>
+          <w:b/>
+          <w:bCs/>
+          <w:color w:val="000000"/>
+          <w:sz w:val="24"/>
+          <w:szCs w:val="24"/>
+        </w:rPr>
+        <w:t xml:space="preserve">46. Faça um programa que mostre na tela uma contagem regressiva para o </w:t>
+        <w:tab/>
+        <w:t xml:space="preserve">estouro de fogos de artificio, indo de 10 até 0, com pausa de 1 segundo entre </w:t>
+        <w:tab/>
+        <w:t>elas.</w:t>
+      </w:r>
+    </w:p>
+    <w:p>
+      <w:pPr>
+        <w:ind w:firstLine="708"/>
+        <w:rPr>
+          <w:rFonts w:ascii="Arial" w:hAnsi="Arial" w:eastAsia="Arial" w:cs="Arial"/>
+          <w:color w:val="000000"/>
+          <w:sz w:val="24"/>
+          <w:szCs w:val="24"/>
+        </w:rPr>
+      </w:pPr>
+      <w:r>
+        <w:rPr>
+          <w:rFonts w:ascii="Arial" w:hAnsi="Arial" w:eastAsia="Arial" w:cs="Arial"/>
+          <w:color w:val="000000"/>
+          <w:sz w:val="24"/>
+          <w:szCs w:val="24"/>
+        </w:rPr>
+      </w:r>
+    </w:p>
+    <w:p>
+      <w:pPr>
+        <w:ind w:firstLine="708"/>
+        <w:rPr>
+          <w:rFonts w:ascii="Arial" w:hAnsi="Arial" w:eastAsia="Arial" w:cs="Arial"/>
+          <w:color w:val="000000"/>
+          <w:sz w:val="24"/>
+          <w:szCs w:val="24"/>
+        </w:rPr>
+      </w:pPr>
+      <w:r>
+        <w:rPr>
+          <w:rFonts w:ascii="Arial" w:hAnsi="Arial" w:eastAsia="Arial" w:cs="Arial"/>
+          <w:b/>
+          <w:bCs/>
+          <w:color w:val="000000"/>
+          <w:sz w:val="24"/>
+          <w:szCs w:val="24"/>
+        </w:rPr>
+        <w:t xml:space="preserve">47. Crie um programa que mostre na tela todos os númeos pares que estão </w:t>
+        <w:tab/>
+        <w:t>no intervalo entre 1 e 50.</w:t>
+      </w:r>
+      <w:r>
+        <w:rPr>
+          <w:rFonts w:ascii="Arial" w:hAnsi="Arial" w:eastAsia="Arial" w:cs="Arial"/>
+          <w:color w:val="000000"/>
+          <w:sz w:val="24"/>
+          <w:szCs w:val="24"/>
+        </w:rPr>
+      </w:r>
+    </w:p>
+    <w:p>
+      <w:pPr>
+        <w:ind w:firstLine="708"/>
+        <w:rPr>
+          <w:rFonts w:ascii="Arial" w:hAnsi="Arial" w:eastAsia="Arial" w:cs="Arial"/>
+          <w:color w:val="000000"/>
+          <w:sz w:val="24"/>
+          <w:szCs w:val="24"/>
+        </w:rPr>
+      </w:pPr>
+      <w:r>
+        <w:rPr>
+          <w:rFonts w:ascii="Arial" w:hAnsi="Arial" w:eastAsia="Arial" w:cs="Arial"/>
+          <w:color w:val="000000"/>
+          <w:sz w:val="24"/>
+          <w:szCs w:val="24"/>
+        </w:rPr>
+      </w:r>
+    </w:p>
+    <w:p>
+      <w:pPr>
+        <w:ind w:firstLine="708"/>
+        <w:rPr>
+          <w:rFonts w:ascii="Arial" w:hAnsi="Arial" w:eastAsia="Arial" w:cs="Arial"/>
+          <w:b/>
+          <w:bCs/>
+          <w:color w:val="000000"/>
+          <w:sz w:val="24"/>
+          <w:szCs w:val="24"/>
+        </w:rPr>
+      </w:pPr>
+      <w:r>
+        <w:rPr>
+          <w:rFonts w:ascii="Arial" w:hAnsi="Arial" w:eastAsia="Arial" w:cs="Arial"/>
+          <w:b/>
+          <w:bCs/>
+          <w:color w:val="000000"/>
+          <w:sz w:val="24"/>
+          <w:szCs w:val="24"/>
+        </w:rPr>
+        <w:t xml:space="preserve">48. Faça um programa que calcule a soma entre todos os números impares </w:t>
+        <w:tab/>
+        <w:t>que são múltiplos de três e que se encontram no intervalo de 1 até 500.</w:t>
+      </w:r>
+    </w:p>
+    <w:p>
+      <w:pPr>
+        <w:ind w:firstLine="708"/>
+        <w:rPr>
+          <w:rFonts w:ascii="Arial" w:hAnsi="Arial" w:eastAsia="Arial" w:cs="Arial"/>
+          <w:b/>
+          <w:bCs/>
+          <w:color w:val="000000"/>
+          <w:sz w:val="24"/>
+          <w:szCs w:val="24"/>
+        </w:rPr>
+      </w:pPr>
+      <w:r>
+        <w:rPr>
+          <w:rFonts w:ascii="Arial" w:hAnsi="Arial" w:eastAsia="Arial" w:cs="Arial"/>
+          <w:b/>
+          <w:bCs/>
+          <w:color w:val="000000"/>
+          <w:sz w:val="24"/>
+          <w:szCs w:val="24"/>
+        </w:rPr>
+      </w:r>
+    </w:p>
+    <w:p>
+      <w:pPr>
+        <w:ind w:firstLine="708"/>
+        <w:rPr>
+          <w:rFonts w:ascii="Arial" w:hAnsi="Arial" w:eastAsia="Arial" w:cs="Arial"/>
+          <w:b/>
+          <w:bCs/>
+          <w:color w:val="000000"/>
+          <w:sz w:val="24"/>
+          <w:szCs w:val="24"/>
+        </w:rPr>
+      </w:pPr>
+      <w:r>
+        <w:rPr>
+          <w:rFonts w:ascii="Arial" w:hAnsi="Arial" w:eastAsia="Arial" w:cs="Arial"/>
+          <w:b/>
+          <w:bCs/>
+          <w:color w:val="000000"/>
+          <w:sz w:val="24"/>
+          <w:szCs w:val="24"/>
+        </w:rPr>
+        <w:t>49. Refaça o Desafio 09, mostrando a tabuada de um número que o usuário es</w:t>
+        <w:tab/>
+        <w:t>colher, só que agora utilizando um laço for.</w:t>
+      </w:r>
+    </w:p>
+    <w:p>
+      <w:pPr>
+        <w:ind w:firstLine="708"/>
+        <w:rPr>
+          <w:rFonts w:ascii="Arial" w:hAnsi="Arial" w:eastAsia="Arial" w:cs="Arial"/>
+          <w:b/>
+          <w:bCs/>
+          <w:color w:val="000000"/>
+          <w:sz w:val="24"/>
+          <w:szCs w:val="24"/>
+        </w:rPr>
+      </w:pPr>
+      <w:r>
+        <w:rPr>
+          <w:rFonts w:ascii="Arial" w:hAnsi="Arial" w:eastAsia="Arial" w:cs="Arial"/>
+          <w:b/>
+          <w:bCs/>
+          <w:color w:val="000000"/>
+          <w:sz w:val="24"/>
+          <w:szCs w:val="24"/>
+        </w:rPr>
+      </w:r>
+    </w:p>
+    <w:p>
+      <w:pPr>
+        <w:ind w:firstLine="708"/>
+        <w:rPr>
+          <w:rFonts w:ascii="Arial" w:hAnsi="Arial" w:eastAsia="Arial" w:cs="Arial"/>
+          <w:b/>
+          <w:bCs/>
+          <w:color w:val="000000"/>
+          <w:sz w:val="24"/>
+          <w:szCs w:val="24"/>
+        </w:rPr>
+      </w:pPr>
+      <w:r>
+        <w:rPr>
+          <w:rFonts w:ascii="Arial" w:hAnsi="Arial" w:eastAsia="Arial" w:cs="Arial"/>
+          <w:b/>
+          <w:bCs/>
+          <w:color w:val="000000"/>
+          <w:sz w:val="24"/>
+          <w:szCs w:val="24"/>
+        </w:rPr>
+        <w:t xml:space="preserve">50. Desenvolva um programa que leia seis números inteiros e mostre a soma </w:t>
+        <w:tab/>
+        <w:t>apenas daqueles que forem pares. Se o valor digitado foi impar, desconside</w:t>
+        <w:tab/>
+        <w:t>re-o.</w:t>
+      </w:r>
+    </w:p>
+    <w:p>
+      <w:pPr>
+        <w:ind w:firstLine="708"/>
+        <w:rPr>
+          <w:rFonts w:ascii="Arial" w:hAnsi="Arial" w:eastAsia="Arial" w:cs="Arial"/>
+          <w:b/>
+          <w:bCs/>
+          <w:color w:val="000000"/>
+          <w:sz w:val="24"/>
+          <w:szCs w:val="24"/>
+        </w:rPr>
+      </w:pPr>
+      <w:r>
+        <w:rPr>
+          <w:rFonts w:ascii="Arial" w:hAnsi="Arial" w:eastAsia="Arial" w:cs="Arial"/>
+          <w:b/>
+          <w:bCs/>
+          <w:color w:val="000000"/>
+          <w:sz w:val="24"/>
+          <w:szCs w:val="24"/>
+        </w:rPr>
+      </w:r>
+    </w:p>
+    <w:p>
+      <w:pPr>
+        <w:ind w:firstLine="708"/>
+        <w:rPr>
+          <w:rFonts w:ascii="Arial" w:hAnsi="Arial" w:eastAsia="Arial" w:cs="Arial"/>
+          <w:b/>
+          <w:bCs/>
+          <w:color w:val="000000"/>
+          <w:sz w:val="24"/>
+          <w:szCs w:val="24"/>
+        </w:rPr>
+      </w:pPr>
+      <w:r>
+        <w:rPr>
+          <w:rFonts w:ascii="Arial" w:hAnsi="Arial" w:eastAsia="Arial" w:cs="Arial"/>
+          <w:b/>
+          <w:bCs/>
+          <w:color w:val="000000"/>
+          <w:sz w:val="24"/>
+          <w:szCs w:val="24"/>
+        </w:rPr>
+        <w:t>51. Desenvolva um programa que lei ao primeiro termo e a razão de uma pro</w:t>
+        <w:tab/>
+        <w:t>gressão Aritimetica. No final, mostre os 10 primeiros termos dessa progress</w:t>
+        <w:tab/>
+        <w:t>ão.</w:t>
+      </w:r>
+    </w:p>
+    <w:p>
+      <w:pPr>
+        <w:ind w:firstLine="708"/>
+        <w:rPr>
+          <w:rFonts w:ascii="Arial" w:hAnsi="Arial" w:eastAsia="Arial" w:cs="Arial"/>
+          <w:b/>
+          <w:bCs/>
+          <w:color w:val="000000"/>
+          <w:sz w:val="24"/>
+          <w:szCs w:val="24"/>
+        </w:rPr>
+      </w:pPr>
+      <w:r>
+        <w:rPr>
+          <w:rFonts w:ascii="Arial" w:hAnsi="Arial" w:eastAsia="Arial" w:cs="Arial"/>
+          <w:b/>
+          <w:bCs/>
+          <w:color w:val="000000"/>
+          <w:sz w:val="24"/>
+          <w:szCs w:val="24"/>
+        </w:rPr>
+      </w:r>
+    </w:p>
+    <w:p>
+      <w:pPr>
+        <w:ind w:firstLine="708"/>
+        <w:rPr>
+          <w:rFonts w:ascii="Arial" w:hAnsi="Arial" w:eastAsia="Arial" w:cs="Arial"/>
+          <w:b/>
+          <w:bCs/>
+          <w:color w:val="000000"/>
+          <w:sz w:val="24"/>
+          <w:szCs w:val="24"/>
+        </w:rPr>
+      </w:pPr>
+      <w:r>
+        <w:rPr>
+          <w:rFonts w:ascii="Arial" w:hAnsi="Arial" w:eastAsia="Arial" w:cs="Arial"/>
+          <w:b/>
+          <w:bCs/>
+          <w:color w:val="000000"/>
+          <w:sz w:val="24"/>
+          <w:szCs w:val="24"/>
+        </w:rPr>
+        <w:t xml:space="preserve">52. Faça um programa que leia um número inteiro e diga se ele é ou não um </w:t>
+        <w:tab/>
+        <w:t>número primo.</w:t>
+      </w:r>
+    </w:p>
+    <w:p>
+      <w:pPr>
+        <w:ind w:firstLine="708"/>
+        <w:rPr>
+          <w:rFonts w:ascii="Arial" w:hAnsi="Arial" w:eastAsia="Arial" w:cs="Arial"/>
+          <w:b/>
+          <w:bCs/>
+          <w:color w:val="000000"/>
+          <w:sz w:val="24"/>
+          <w:szCs w:val="24"/>
+        </w:rPr>
+      </w:pPr>
+      <w:r>
+        <w:rPr>
+          <w:rFonts w:ascii="Arial" w:hAnsi="Arial" w:eastAsia="Arial" w:cs="Arial"/>
+          <w:b/>
+          <w:bCs/>
+          <w:color w:val="000000"/>
+          <w:sz w:val="24"/>
+          <w:szCs w:val="24"/>
+        </w:rPr>
+      </w:r>
+    </w:p>
+    <w:p>
+      <w:pPr>
+        <w:ind w:firstLine="708"/>
+        <w:rPr>
+          <w:rFonts w:ascii="Arial" w:hAnsi="Arial" w:eastAsia="Arial" w:cs="Arial"/>
+          <w:b/>
+          <w:highlight w:val="red"/>
+          <w:bCs/>
+          <w:color w:val="000000"/>
+          <w:sz w:val="24"/>
+          <w:szCs w:val="24"/>
+        </w:rPr>
+      </w:pPr>
+      <w:r>
+        <w:rPr>
+          <w:rFonts w:ascii="Arial" w:hAnsi="Arial" w:eastAsia="Arial" w:cs="Arial"/>
+          <w:b/>
+          <w:highlight w:val="red"/>
+          <w:bCs/>
+          <w:color w:val="000000"/>
+          <w:sz w:val="24"/>
+          <w:szCs w:val="24"/>
+        </w:rPr>
+        <w:t>53. Crie um programa que leia uma frase qualquer e diga se ela é um palindro</w:t>
+        <w:tab/>
+        <w:t>mo, desconsiderando os espaços.</w:t>
+      </w:r>
+    </w:p>
+    <w:p>
+      <w:pPr>
+        <w:ind w:left="708" w:firstLine="708"/>
+        <w:rPr>
+          <w:rFonts w:ascii="Arial" w:hAnsi="Arial" w:eastAsia="Arial" w:cs="Arial"/>
+          <w:highlight w:val="red"/>
+          <w:color w:val="000000"/>
+          <w:sz w:val="24"/>
+          <w:szCs w:val="24"/>
+        </w:rPr>
+      </w:pPr>
+      <w:r>
+        <w:rPr>
+          <w:rFonts w:ascii="Arial" w:hAnsi="Arial" w:eastAsia="Arial" w:cs="Arial"/>
+          <w:highlight w:val="red"/>
+          <w:color w:val="000000"/>
+          <w:sz w:val="24"/>
+          <w:szCs w:val="24"/>
+        </w:rPr>
+        <w:t xml:space="preserve">Ex. Apos a sopa, a sacada da casa, a torre da derrota, o lobo ama o bolo, </w:t>
+        <w:tab/>
+        <w:t>anotarem a data da maratona.</w:t>
+      </w:r>
+    </w:p>
+    <w:p>
+      <w:pPr>
+        <w:ind w:firstLine="708"/>
+        <w:rPr>
+          <w:rFonts w:ascii="Arial" w:hAnsi="Arial" w:eastAsia="Arial" w:cs="Arial"/>
+          <w:b/>
+          <w:bCs/>
+          <w:color w:val="000000"/>
+          <w:sz w:val="24"/>
+          <w:szCs w:val="24"/>
+        </w:rPr>
+      </w:pPr>
+      <w:r>
+        <w:rPr>
+          <w:rFonts w:ascii="Arial" w:hAnsi="Arial" w:eastAsia="Arial" w:cs="Arial"/>
+          <w:b/>
+          <w:bCs/>
+          <w:color w:val="000000"/>
+          <w:sz w:val="24"/>
+          <w:szCs w:val="24"/>
+        </w:rPr>
+      </w:r>
+    </w:p>
+    <w:p>
+      <w:pPr>
+        <w:ind w:firstLine="708"/>
+        <w:rPr>
+          <w:rFonts w:ascii="Arial" w:hAnsi="Arial" w:eastAsia="Arial" w:cs="Arial"/>
+          <w:b/>
+          <w:bCs/>
+          <w:color w:val="000000"/>
+          <w:sz w:val="24"/>
+          <w:szCs w:val="24"/>
+        </w:rPr>
+      </w:pPr>
+      <w:r>
+        <w:rPr>
+          <w:rFonts w:ascii="Arial" w:hAnsi="Arial" w:eastAsia="Arial" w:cs="Arial"/>
+          <w:b/>
+          <w:bCs/>
+          <w:color w:val="000000"/>
+          <w:sz w:val="24"/>
+          <w:szCs w:val="24"/>
+        </w:rPr>
+        <w:t xml:space="preserve">54. Crie um programa que leia o ano de nascimento de sete pessoas. No final, </w:t>
+        <w:tab/>
+        <w:t xml:space="preserve">mostre quantas pessoas ainda não atingiram a maioridade e quantas já são </w:t>
+        <w:tab/>
+        <w:t>maiores.</w:t>
+      </w:r>
+    </w:p>
+    <w:p>
+      <w:pPr>
+        <w:ind w:left="708" w:firstLine="708"/>
+        <w:rPr>
+          <w:rFonts w:ascii="Arial" w:hAnsi="Arial" w:eastAsia="Arial" w:cs="Arial"/>
+          <w:color w:val="000000"/>
+          <w:sz w:val="24"/>
+          <w:szCs w:val="24"/>
+        </w:rPr>
+      </w:pPr>
+      <w:r>
+        <w:rPr>
+          <w:rFonts w:ascii="Arial" w:hAnsi="Arial" w:eastAsia="Arial" w:cs="Arial"/>
+          <w:color w:val="000000"/>
+          <w:sz w:val="24"/>
+          <w:szCs w:val="24"/>
+        </w:rPr>
+        <w:t>Considerar maioridade, 21 anos.</w:t>
+      </w:r>
+    </w:p>
+    <w:p>
+      <w:pPr>
+        <w:ind w:firstLine="708"/>
+        <w:rPr>
+          <w:rFonts w:ascii="Arial" w:hAnsi="Arial" w:eastAsia="Arial" w:cs="Arial"/>
+          <w:b/>
+          <w:bCs/>
+          <w:color w:val="000000"/>
+          <w:sz w:val="24"/>
+          <w:szCs w:val="24"/>
+        </w:rPr>
+      </w:pPr>
+      <w:r>
+        <w:rPr>
+          <w:rFonts w:ascii="Arial" w:hAnsi="Arial" w:eastAsia="Arial" w:cs="Arial"/>
+          <w:b/>
+          <w:bCs/>
+          <w:color w:val="000000"/>
+          <w:sz w:val="24"/>
+          <w:szCs w:val="24"/>
+        </w:rPr>
+      </w:r>
+    </w:p>
+    <w:p>
+      <w:pPr>
+        <w:ind w:firstLine="708"/>
+        <w:rPr>
+          <w:rFonts w:ascii="Arial" w:hAnsi="Arial" w:eastAsia="Arial" w:cs="Arial"/>
+          <w:b/>
+          <w:bCs/>
+          <w:color w:val="000000"/>
+          <w:sz w:val="24"/>
+          <w:szCs w:val="24"/>
+        </w:rPr>
+      </w:pPr>
+      <w:r>
+        <w:rPr>
+          <w:rFonts w:ascii="Arial" w:hAnsi="Arial" w:eastAsia="Arial" w:cs="Arial"/>
+          <w:b/>
+          <w:bCs/>
+          <w:color w:val="000000"/>
+          <w:sz w:val="24"/>
+          <w:szCs w:val="24"/>
+        </w:rPr>
+        <w:t xml:space="preserve">55. Faça um programa que leia o peso de cinco pessoas. No final, mostre qual </w:t>
+        <w:tab/>
+        <w:t>foi a maior e o menor peso lidos.</w:t>
+      </w:r>
+    </w:p>
+    <w:p>
+      <w:pPr>
+        <w:ind w:firstLine="708"/>
+        <w:rPr>
+          <w:rFonts w:ascii="Arial" w:hAnsi="Arial" w:eastAsia="Arial" w:cs="Arial"/>
+          <w:b/>
+          <w:bCs/>
+          <w:color w:val="000000"/>
+          <w:sz w:val="24"/>
+          <w:szCs w:val="24"/>
+        </w:rPr>
+      </w:pPr>
+      <w:r>
+        <w:rPr>
+          <w:rFonts w:ascii="Arial" w:hAnsi="Arial" w:eastAsia="Arial" w:cs="Arial"/>
+          <w:b/>
+          <w:bCs/>
+          <w:color w:val="000000"/>
+          <w:sz w:val="24"/>
+          <w:szCs w:val="24"/>
+        </w:rPr>
+      </w:r>
+    </w:p>
+    <w:p>
+      <w:pPr>
+        <w:ind w:firstLine="708"/>
+        <w:rPr>
+          <w:rFonts w:ascii="Arial" w:hAnsi="Arial" w:eastAsia="Arial" w:cs="Arial"/>
+          <w:b/>
+          <w:bCs/>
+          <w:color w:val="000000"/>
+          <w:sz w:val="24"/>
+          <w:szCs w:val="24"/>
+        </w:rPr>
+      </w:pPr>
+      <w:r>
+        <w:rPr>
+          <w:rFonts w:ascii="Arial" w:hAnsi="Arial" w:eastAsia="Arial" w:cs="Arial"/>
+          <w:b/>
+          <w:bCs/>
+          <w:color w:val="000000"/>
+          <w:sz w:val="24"/>
+          <w:szCs w:val="24"/>
+        </w:rPr>
+        <w:t xml:space="preserve">56. Desenvolva um programa que leia o nome, idade e sexo de 4 pessoas. No </w:t>
+        <w:tab/>
+        <w:t>final do programa mostre:</w:t>
+      </w:r>
+    </w:p>
+    <w:p>
+      <w:pPr>
+        <w:ind w:left="708" w:firstLine="708"/>
+        <w:rPr>
+          <w:rFonts w:ascii="Arial" w:hAnsi="Arial" w:eastAsia="Arial" w:cs="Arial"/>
+          <w:color w:val="000000"/>
+          <w:sz w:val="24"/>
+          <w:szCs w:val="24"/>
+        </w:rPr>
+      </w:pPr>
+      <w:r>
+        <w:rPr>
+          <w:rFonts w:ascii="Arial" w:hAnsi="Arial" w:eastAsia="Arial" w:cs="Arial"/>
+          <w:color w:val="000000"/>
+          <w:sz w:val="24"/>
+          <w:szCs w:val="24"/>
+        </w:rPr>
+        <w:t>- A média de idade do grupo.</w:t>
+      </w:r>
+    </w:p>
+    <w:p>
+      <w:pPr>
+        <w:ind w:left="708" w:firstLine="708"/>
+        <w:rPr>
+          <w:rFonts w:ascii="Arial" w:hAnsi="Arial" w:eastAsia="Arial" w:cs="Arial"/>
+          <w:color w:val="000000"/>
+          <w:sz w:val="24"/>
+          <w:szCs w:val="24"/>
+        </w:rPr>
+      </w:pPr>
+      <w:r>
+        <w:rPr>
+          <w:rFonts w:ascii="Arial" w:hAnsi="Arial" w:eastAsia="Arial" w:cs="Arial"/>
+          <w:color w:val="000000"/>
+          <w:sz w:val="24"/>
+          <w:szCs w:val="24"/>
+        </w:rPr>
+        <w:t>- Qual é o nome do homem mais velho.</w:t>
+      </w:r>
+    </w:p>
+    <w:p>
+      <w:pPr>
+        <w:ind w:left="708" w:firstLine="708"/>
+        <w:rPr>
+          <w:rFonts w:ascii="Arial" w:hAnsi="Arial" w:eastAsia="Arial" w:cs="Arial"/>
+          <w:color w:val="000000"/>
+          <w:sz w:val="24"/>
+          <w:szCs w:val="24"/>
+        </w:rPr>
+      </w:pPr>
+      <w:r>
+        <w:rPr>
+          <w:rFonts w:ascii="Arial" w:hAnsi="Arial" w:eastAsia="Arial" w:cs="Arial"/>
+          <w:color w:val="000000"/>
+          <w:sz w:val="24"/>
+          <w:szCs w:val="24"/>
+        </w:rPr>
+        <w:t>- Quantos mulheres têm menos de 20 anos.</w:t>
       </w:r>
     </w:p>
     <w:sectPr>

</xml_diff>

<commit_message>
update anotações curso python
</commit_message>
<xml_diff>
--- a/anotacoees-estudo-python.docx
+++ b/anotacoees-estudo-python.docx
@@ -116,11 +116,6 @@
         <w:tab/>
         <w:t>que quer importar do modulo, não ele todo).</w:t>
       </w:r>
-      <w:r>
-        <w:rPr>
-          <w:rFonts w:ascii="Arial" w:hAnsi="Arial" w:eastAsia="Arial" w:cs="Arial"/>
-        </w:rPr>
-      </w:r>
     </w:p>
     <w:p>
       <w:pPr>
@@ -162,11 +157,6 @@
         <w:t>””. Isto vale para os modulo que esti</w:t>
         <w:tab/>
         <w:t>ver usando não só o math.</w:t>
-      </w:r>
-      <w:r>
-        <w:rPr>
-          <w:rFonts w:ascii="Arial" w:hAnsi="Arial" w:eastAsia="Arial" w:cs="Arial"/>
-        </w:rPr>
       </w:r>
     </w:p>
     <w:p>
@@ -1365,13 +1355,6 @@
         </w:rPr>
         <w:t xml:space="preserve"> no código.</w:t>
       </w:r>
-      <w:r>
-        <w:rPr>
-          <w:rFonts w:ascii="Arial" w:hAnsi="Arial" w:eastAsia="Arial" w:cs="Arial"/>
-          <w:sz w:val="24"/>
-          <w:szCs w:val="24"/>
-        </w:rPr>
-      </w:r>
     </w:p>
     <w:p>
       <w:pPr>
@@ -6349,6 +6332,34 @@
     </w:p>
     <w:p>
       <w:pPr>
+        <w:pBdr>
+          <w:top w:val="nil" w:sz="0" w:space="3" w:color="000000" tmln="20, 20, 20, 0, 60"/>
+          <w:left w:val="nil" w:sz="0" w:space="3" w:color="000000" tmln="20, 20, 20, 0, 60"/>
+          <w:bottom w:val="single" w:sz="8" w:space="3" w:color="000000" tmln="20, 20, 20, 0, 60"/>
+          <w:right w:val="nil" w:sz="0" w:space="3" w:color="000000" tmln="20, 20, 20, 0, 60"/>
+          <w:between w:val="nil" w:sz="0" w:space="0" w:color="000000" tmln="20, 20, 20, 0, 0"/>
+        </w:pBdr>
+        <w:shd w:val="none"/>
+        <w:rPr>
+          <w:rFonts w:ascii="Arial" w:hAnsi="Arial" w:eastAsia="Arial" w:cs="Arial"/>
+          <w:highlight w:val="red"/>
+          <w:color w:val="000000"/>
+          <w:sz w:val="24"/>
+          <w:szCs w:val="24"/>
+        </w:rPr>
+      </w:pPr>
+      <w:r>
+        <w:rPr>
+          <w:rFonts w:ascii="Arial" w:hAnsi="Arial" w:eastAsia="Arial" w:cs="Arial"/>
+          <w:highlight w:val="red"/>
+          <w:color w:val="000000"/>
+          <w:sz w:val="24"/>
+          <w:szCs w:val="24"/>
+        </w:rPr>
+      </w:r>
+    </w:p>
+    <w:p>
+      <w:pPr>
         <w:ind w:left="708" w:firstLine="708"/>
         <w:rPr>
           <w:rFonts w:ascii="Arial" w:hAnsi="Arial" w:eastAsia="Arial" w:cs="Arial"/>
@@ -6470,6 +6481,607 @@
           <w:szCs w:val="24"/>
         </w:rPr>
         <w:t>Se usa o parenteses, e os valores são colocador entre aspas simples, separados por virgulas.</w:t>
+      </w:r>
+    </w:p>
+    <w:p>
+      <w:pPr>
+        <w:ind w:left="708"/>
+        <w:rPr>
+          <w:rFonts w:ascii="Arial" w:hAnsi="Arial" w:eastAsia="Arial" w:cs="Arial"/>
+          <w:color w:val="000000"/>
+          <w:sz w:val="24"/>
+          <w:szCs w:val="24"/>
+        </w:rPr>
+      </w:pPr>
+      <w:r>
+        <w:rPr>
+          <w:rFonts w:ascii="Arial" w:hAnsi="Arial" w:eastAsia="Arial" w:cs="Arial"/>
+          <w:color w:val="000000"/>
+          <w:sz w:val="24"/>
+          <w:szCs w:val="24"/>
+        </w:rPr>
+      </w:r>
+    </w:p>
+    <w:p>
+      <w:pPr>
+        <w:rPr>
+          <w:rFonts w:ascii="Arial" w:hAnsi="Arial" w:eastAsia="Arial" w:cs="Arial"/>
+          <w:color w:val="000000"/>
+          <w:sz w:val="32"/>
+          <w:szCs w:val="32"/>
+        </w:rPr>
+      </w:pPr>
+      <w:r>
+        <w:rPr>
+          <w:rFonts w:ascii="Arial" w:hAnsi="Arial" w:eastAsia="Arial" w:cs="Arial"/>
+          <w:color w:val="000000"/>
+          <w:sz w:val="32"/>
+          <w:szCs w:val="32"/>
+        </w:rPr>
+        <w:t>Exercicios:</w:t>
+      </w:r>
+    </w:p>
+    <w:p>
+      <w:pPr>
+        <w:rPr>
+          <w:rFonts w:ascii="Arial" w:hAnsi="Arial" w:eastAsia="Arial" w:cs="Arial"/>
+          <w:color w:val="000000"/>
+          <w:sz w:val="32"/>
+          <w:szCs w:val="32"/>
+        </w:rPr>
+      </w:pPr>
+      <w:r>
+        <w:rPr>
+          <w:rFonts w:ascii="Arial" w:hAnsi="Arial" w:eastAsia="Arial" w:cs="Arial"/>
+          <w:color w:val="000000"/>
+          <w:sz w:val="32"/>
+          <w:szCs w:val="32"/>
+        </w:rPr>
+      </w:r>
+    </w:p>
+    <w:p>
+      <w:pPr>
+        <w:ind w:firstLine="708"/>
+        <w:rPr>
+          <w:rFonts w:ascii="Arial" w:hAnsi="Arial" w:eastAsia="Arial" w:cs="Arial"/>
+          <w:color w:val="000000"/>
+          <w:sz w:val="24"/>
+          <w:szCs w:val="24"/>
+        </w:rPr>
+      </w:pPr>
+      <w:r>
+        <w:rPr>
+          <w:rFonts w:ascii="Arial" w:hAnsi="Arial" w:eastAsia="Arial" w:cs="Arial"/>
+          <w:b/>
+          <w:bCs/>
+          <w:color w:val="000000"/>
+          <w:sz w:val="24"/>
+          <w:szCs w:val="24"/>
+        </w:rPr>
+        <w:t>72.</w:t>
+      </w:r>
+      <w:r>
+        <w:rPr>
+          <w:rFonts w:ascii="Arial" w:hAnsi="Arial" w:eastAsia="Arial" w:cs="Arial"/>
+          <w:color w:val="000000"/>
+          <w:sz w:val="24"/>
+          <w:szCs w:val="24"/>
+        </w:rPr>
+        <w:t xml:space="preserve"> Crie um programa que tenha uma tupla totalmente preenchida com uma conta</w:t>
+        <w:tab/>
+        <w:t>gem por extensão, de zero até vinte.</w:t>
+      </w:r>
+    </w:p>
+    <w:p>
+      <w:pPr>
+        <w:ind w:left="708" w:firstLine="708"/>
+        <w:rPr>
+          <w:rFonts w:ascii="Arial" w:hAnsi="Arial" w:eastAsia="Arial" w:cs="Arial"/>
+          <w:i/>
+          <w:iCs/>
+          <w:color w:val="000000"/>
+          <w:sz w:val="24"/>
+          <w:szCs w:val="24"/>
+        </w:rPr>
+      </w:pPr>
+      <w:r>
+        <w:rPr>
+          <w:rFonts w:ascii="Arial" w:hAnsi="Arial" w:eastAsia="Arial" w:cs="Arial"/>
+          <w:i/>
+          <w:iCs/>
+          <w:color w:val="000000"/>
+          <w:sz w:val="24"/>
+          <w:szCs w:val="24"/>
+        </w:rPr>
+        <w:t xml:space="preserve">Seu programa deverá ler um número pelo teclado (entre 0 e 20) e mostrá-lo </w:t>
+        <w:tab/>
+        <w:t>por extensão.</w:t>
+      </w:r>
+    </w:p>
+    <w:p>
+      <w:pPr>
+        <w:ind w:left="708" w:firstLine="708"/>
+        <w:rPr>
+          <w:rFonts w:ascii="Arial" w:hAnsi="Arial" w:eastAsia="Arial" w:cs="Arial"/>
+          <w:i/>
+          <w:iCs/>
+          <w:color w:val="000000"/>
+          <w:sz w:val="24"/>
+          <w:szCs w:val="24"/>
+        </w:rPr>
+      </w:pPr>
+      <w:r>
+        <w:rPr>
+          <w:rFonts w:ascii="Arial" w:hAnsi="Arial" w:eastAsia="Arial" w:cs="Arial"/>
+          <w:i/>
+          <w:iCs/>
+          <w:color w:val="000000"/>
+          <w:sz w:val="24"/>
+          <w:szCs w:val="24"/>
+        </w:rPr>
+      </w:r>
+    </w:p>
+    <w:p>
+      <w:pPr>
+        <w:ind w:left="708"/>
+        <w:rPr>
+          <w:rFonts w:ascii="Arial" w:hAnsi="Arial" w:eastAsia="Arial" w:cs="Arial"/>
+          <w:color w:val="000000"/>
+          <w:sz w:val="24"/>
+          <w:szCs w:val="24"/>
+        </w:rPr>
+      </w:pPr>
+      <w:r>
+        <w:rPr>
+          <w:rFonts w:ascii="Arial" w:hAnsi="Arial" w:eastAsia="Arial" w:cs="Arial"/>
+          <w:b/>
+          <w:bCs/>
+          <w:color w:val="000000"/>
+          <w:sz w:val="24"/>
+          <w:szCs w:val="24"/>
+        </w:rPr>
+        <w:t>73.</w:t>
+      </w:r>
+      <w:r>
+        <w:rPr>
+          <w:rFonts w:ascii="Arial" w:hAnsi="Arial" w:eastAsia="Arial" w:cs="Arial"/>
+          <w:color w:val="000000"/>
+          <w:sz w:val="24"/>
+          <w:szCs w:val="24"/>
+        </w:rPr>
+        <w:t xml:space="preserve"> Crie uma tupla preenchida com os 20 primeiros colocados da tabela do campeonato brasileiro de futebol, na ordem de colocação. Depois mostre:</w:t>
+      </w:r>
+    </w:p>
+    <w:p>
+      <w:pPr>
+        <w:ind w:left="708" w:firstLine="708"/>
+        <w:rPr>
+          <w:rFonts w:ascii="Arial" w:hAnsi="Arial" w:eastAsia="Arial" w:cs="Arial"/>
+          <w:i/>
+          <w:iCs/>
+          <w:color w:val="000000"/>
+          <w:sz w:val="24"/>
+          <w:szCs w:val="24"/>
+        </w:rPr>
+      </w:pPr>
+      <w:r>
+        <w:rPr>
+          <w:rFonts w:ascii="Arial" w:hAnsi="Arial" w:eastAsia="Arial" w:cs="Arial"/>
+          <w:i/>
+          <w:iCs/>
+          <w:color w:val="000000"/>
+          <w:sz w:val="24"/>
+          <w:szCs w:val="24"/>
+        </w:rPr>
+        <w:t>a) Apenas os 5 primeiros colocados.</w:t>
+      </w:r>
+    </w:p>
+    <w:p>
+      <w:pPr>
+        <w:ind w:left="708" w:firstLine="708"/>
+        <w:rPr>
+          <w:rFonts w:ascii="Arial" w:hAnsi="Arial" w:eastAsia="Arial" w:cs="Arial"/>
+          <w:i/>
+          <w:iCs/>
+          <w:color w:val="000000"/>
+          <w:sz w:val="24"/>
+          <w:szCs w:val="24"/>
+        </w:rPr>
+      </w:pPr>
+      <w:r>
+        <w:rPr>
+          <w:rFonts w:ascii="Arial" w:hAnsi="Arial" w:eastAsia="Arial" w:cs="Arial"/>
+          <w:i/>
+          <w:iCs/>
+          <w:color w:val="000000"/>
+          <w:sz w:val="24"/>
+          <w:szCs w:val="24"/>
+        </w:rPr>
+        <w:t>b) Os ultimos 4 colocados da tabela.</w:t>
+      </w:r>
+    </w:p>
+    <w:p>
+      <w:pPr>
+        <w:ind w:left="708" w:firstLine="708"/>
+        <w:rPr>
+          <w:rFonts w:ascii="Arial" w:hAnsi="Arial" w:eastAsia="Arial" w:cs="Arial"/>
+          <w:i/>
+          <w:iCs/>
+          <w:color w:val="000000"/>
+          <w:sz w:val="24"/>
+          <w:szCs w:val="24"/>
+        </w:rPr>
+      </w:pPr>
+      <w:r>
+        <w:rPr>
+          <w:rFonts w:ascii="Arial" w:hAnsi="Arial" w:eastAsia="Arial" w:cs="Arial"/>
+          <w:i/>
+          <w:iCs/>
+          <w:color w:val="000000"/>
+          <w:sz w:val="24"/>
+          <w:szCs w:val="24"/>
+        </w:rPr>
+        <w:t>c) Uma lista com os times em ordem alfabetica.</w:t>
+      </w:r>
+    </w:p>
+    <w:p>
+      <w:pPr>
+        <w:ind w:left="708" w:firstLine="708"/>
+        <w:rPr>
+          <w:rFonts w:ascii="Arial" w:hAnsi="Arial" w:eastAsia="Arial" w:cs="Arial"/>
+          <w:i/>
+          <w:iCs/>
+          <w:color w:val="000000"/>
+          <w:sz w:val="24"/>
+          <w:szCs w:val="24"/>
+        </w:rPr>
+      </w:pPr>
+      <w:r>
+        <w:rPr>
+          <w:rFonts w:ascii="Arial" w:hAnsi="Arial" w:eastAsia="Arial" w:cs="Arial"/>
+          <w:i/>
+          <w:iCs/>
+          <w:color w:val="000000"/>
+          <w:sz w:val="24"/>
+          <w:szCs w:val="24"/>
+        </w:rPr>
+        <w:t>d) Em que posição na tabela está o time da chapecoense.</w:t>
+      </w:r>
+    </w:p>
+    <w:p>
+      <w:pPr>
+        <w:ind w:left="708"/>
+        <w:rPr>
+          <w:rFonts w:ascii="Arial" w:hAnsi="Arial" w:eastAsia="Arial" w:cs="Arial"/>
+          <w:i/>
+          <w:iCs/>
+          <w:color w:val="000000"/>
+          <w:sz w:val="24"/>
+          <w:szCs w:val="24"/>
+        </w:rPr>
+      </w:pPr>
+      <w:r>
+        <w:rPr>
+          <w:rFonts w:ascii="Arial" w:hAnsi="Arial" w:eastAsia="Arial" w:cs="Arial"/>
+          <w:i/>
+          <w:iCs/>
+          <w:color w:val="000000"/>
+          <w:sz w:val="24"/>
+          <w:szCs w:val="24"/>
+        </w:rPr>
+      </w:r>
+    </w:p>
+    <w:p>
+      <w:pPr>
+        <w:ind w:left="708"/>
+        <w:rPr>
+          <w:rFonts w:ascii="Arial" w:hAnsi="Arial" w:eastAsia="Arial" w:cs="Arial"/>
+          <w:color w:val="000000"/>
+          <w:sz w:val="24"/>
+          <w:szCs w:val="24"/>
+        </w:rPr>
+      </w:pPr>
+      <w:r>
+        <w:rPr>
+          <w:rFonts w:ascii="Arial" w:hAnsi="Arial" w:eastAsia="Arial" w:cs="Arial"/>
+          <w:b/>
+          <w:bCs/>
+          <w:color w:val="000000"/>
+          <w:sz w:val="24"/>
+          <w:szCs w:val="24"/>
+        </w:rPr>
+        <w:t>74.</w:t>
+      </w:r>
+      <w:r>
+        <w:rPr>
+          <w:rFonts w:ascii="Arial" w:hAnsi="Arial" w:eastAsia="Arial" w:cs="Arial"/>
+          <w:color w:val="000000"/>
+          <w:sz w:val="24"/>
+          <w:szCs w:val="24"/>
+        </w:rPr>
+        <w:t xml:space="preserve"> Crie um programa que vai gerar cinco números aleatorios e colocar em uma tupla.</w:t>
+      </w:r>
+    </w:p>
+    <w:p>
+      <w:pPr>
+        <w:ind w:left="708" w:firstLine="708"/>
+        <w:rPr>
+          <w:rFonts w:ascii="Arial" w:hAnsi="Arial" w:eastAsia="Arial" w:cs="Arial"/>
+          <w:i/>
+          <w:iCs/>
+          <w:color w:val="000000"/>
+          <w:sz w:val="24"/>
+          <w:szCs w:val="24"/>
+        </w:rPr>
+      </w:pPr>
+      <w:r>
+        <w:rPr>
+          <w:rFonts w:ascii="Arial" w:hAnsi="Arial" w:eastAsia="Arial" w:cs="Arial"/>
+          <w:i/>
+          <w:iCs/>
+          <w:color w:val="000000"/>
+          <w:sz w:val="24"/>
+          <w:szCs w:val="24"/>
+        </w:rPr>
+        <w:t xml:space="preserve">Depois disso, mostre a listagem de números gerados e também indique o </w:t>
+        <w:tab/>
+        <w:t>menor e o maior valor que estão na tupla.</w:t>
+      </w:r>
+    </w:p>
+    <w:p>
+      <w:pPr>
+        <w:ind w:left="708" w:firstLine="708"/>
+        <w:rPr>
+          <w:rFonts w:ascii="Arial" w:hAnsi="Arial" w:eastAsia="Arial" w:cs="Arial"/>
+          <w:color w:val="000000"/>
+          <w:sz w:val="24"/>
+          <w:szCs w:val="24"/>
+        </w:rPr>
+      </w:pPr>
+      <w:r>
+        <w:rPr>
+          <w:rFonts w:ascii="Arial" w:hAnsi="Arial" w:eastAsia="Arial" w:cs="Arial"/>
+          <w:color w:val="000000"/>
+          <w:sz w:val="24"/>
+          <w:szCs w:val="24"/>
+        </w:rPr>
+      </w:r>
+    </w:p>
+    <w:p>
+      <w:pPr>
+        <w:ind w:left="708"/>
+        <w:rPr>
+          <w:rFonts w:ascii="Arial" w:hAnsi="Arial" w:eastAsia="Arial" w:cs="Arial"/>
+          <w:color w:val="000000"/>
+          <w:sz w:val="24"/>
+          <w:szCs w:val="24"/>
+        </w:rPr>
+      </w:pPr>
+      <w:r>
+        <w:rPr>
+          <w:rFonts w:ascii="Arial" w:hAnsi="Arial" w:eastAsia="Arial" w:cs="Arial"/>
+          <w:b/>
+          <w:bCs/>
+          <w:color w:val="000000"/>
+          <w:sz w:val="24"/>
+          <w:szCs w:val="24"/>
+        </w:rPr>
+        <w:t>75.</w:t>
+      </w:r>
+      <w:r>
+        <w:rPr>
+          <w:rFonts w:ascii="Arial" w:hAnsi="Arial" w:eastAsia="Arial" w:cs="Arial"/>
+          <w:color w:val="000000"/>
+          <w:sz w:val="24"/>
+          <w:szCs w:val="24"/>
+        </w:rPr>
+        <w:t xml:space="preserve"> Desenvolva um programa que leia quatros valores pelo teclado e guarde-os em uma tupla. No final, mostre:</w:t>
+      </w:r>
+    </w:p>
+    <w:p>
+      <w:pPr>
+        <w:ind w:left="708" w:firstLine="708"/>
+        <w:rPr>
+          <w:rFonts w:ascii="Arial" w:hAnsi="Arial" w:eastAsia="Arial" w:cs="Arial"/>
+          <w:i/>
+          <w:iCs/>
+          <w:color w:val="000000"/>
+          <w:sz w:val="24"/>
+          <w:szCs w:val="24"/>
+        </w:rPr>
+      </w:pPr>
+      <w:r>
+        <w:rPr>
+          <w:rFonts w:ascii="Arial" w:hAnsi="Arial" w:eastAsia="Arial" w:cs="Arial"/>
+          <w:i/>
+          <w:iCs/>
+          <w:color w:val="000000"/>
+          <w:sz w:val="24"/>
+          <w:szCs w:val="24"/>
+        </w:rPr>
+        <w:t>a) Quantas vezes apareceu o valor 9.</w:t>
+      </w:r>
+    </w:p>
+    <w:p>
+      <w:pPr>
+        <w:ind w:left="708" w:firstLine="708"/>
+        <w:rPr>
+          <w:rFonts w:ascii="Arial" w:hAnsi="Arial" w:eastAsia="Arial" w:cs="Arial"/>
+          <w:i/>
+          <w:iCs/>
+          <w:color w:val="000000"/>
+          <w:sz w:val="24"/>
+          <w:szCs w:val="24"/>
+        </w:rPr>
+      </w:pPr>
+      <w:r>
+        <w:rPr>
+          <w:rFonts w:ascii="Arial" w:hAnsi="Arial" w:eastAsia="Arial" w:cs="Arial"/>
+          <w:i/>
+          <w:iCs/>
+          <w:color w:val="000000"/>
+          <w:sz w:val="24"/>
+          <w:szCs w:val="24"/>
+        </w:rPr>
+        <w:t>b) Em que posição foi digitado o primeiro valor 3.</w:t>
+      </w:r>
+    </w:p>
+    <w:p>
+      <w:pPr>
+        <w:ind w:left="708" w:firstLine="708"/>
+        <w:rPr>
+          <w:rFonts w:ascii="Arial" w:hAnsi="Arial" w:eastAsia="Arial" w:cs="Arial"/>
+          <w:i/>
+          <w:iCs/>
+          <w:color w:val="000000"/>
+          <w:sz w:val="24"/>
+          <w:szCs w:val="24"/>
+        </w:rPr>
+      </w:pPr>
+      <w:r>
+        <w:rPr>
+          <w:rFonts w:ascii="Arial" w:hAnsi="Arial" w:eastAsia="Arial" w:cs="Arial"/>
+          <w:i/>
+          <w:iCs/>
+          <w:color w:val="000000"/>
+          <w:sz w:val="24"/>
+          <w:szCs w:val="24"/>
+        </w:rPr>
+        <w:t>c) Quais foram os números pares.</w:t>
+      </w:r>
+    </w:p>
+    <w:p>
+      <w:pPr>
+        <w:ind w:left="708" w:firstLine="708"/>
+        <w:rPr>
+          <w:rFonts w:ascii="Arial" w:hAnsi="Arial" w:eastAsia="Arial" w:cs="Arial"/>
+          <w:i/>
+          <w:iCs/>
+          <w:color w:val="000000"/>
+          <w:sz w:val="24"/>
+          <w:szCs w:val="24"/>
+        </w:rPr>
+      </w:pPr>
+      <w:r>
+        <w:rPr>
+          <w:rFonts w:ascii="Arial" w:hAnsi="Arial" w:eastAsia="Arial" w:cs="Arial"/>
+          <w:i/>
+          <w:iCs/>
+          <w:color w:val="000000"/>
+          <w:sz w:val="24"/>
+          <w:szCs w:val="24"/>
+        </w:rPr>
+      </w:r>
+    </w:p>
+    <w:p>
+      <w:pPr>
+        <w:ind w:left="708"/>
+        <w:rPr>
+          <w:rFonts w:ascii="Arial" w:hAnsi="Arial" w:eastAsia="Arial" w:cs="Arial"/>
+          <w:color w:val="000000"/>
+          <w:sz w:val="24"/>
+          <w:szCs w:val="24"/>
+        </w:rPr>
+      </w:pPr>
+      <w:r>
+        <w:rPr>
+          <w:rFonts w:ascii="Arial" w:hAnsi="Arial" w:eastAsia="Arial" w:cs="Arial"/>
+          <w:b/>
+          <w:bCs/>
+          <w:color w:val="000000"/>
+          <w:sz w:val="24"/>
+          <w:szCs w:val="24"/>
+        </w:rPr>
+        <w:t>76.</w:t>
+      </w:r>
+      <w:r>
+        <w:rPr>
+          <w:rFonts w:ascii="Arial" w:hAnsi="Arial" w:eastAsia="Arial" w:cs="Arial"/>
+          <w:color w:val="000000"/>
+          <w:sz w:val="24"/>
+          <w:szCs w:val="24"/>
+        </w:rPr>
+        <w:t xml:space="preserve"> Crie um programa que tenha um tupla única com nomes de produtos e seus respectivos preços, na sequencia.</w:t>
+      </w:r>
+    </w:p>
+    <w:p>
+      <w:pPr>
+        <w:ind w:left="708" w:firstLine="708"/>
+        <w:rPr>
+          <w:rFonts w:ascii="Arial" w:hAnsi="Arial" w:eastAsia="Arial" w:cs="Arial"/>
+          <w:i/>
+          <w:iCs/>
+          <w:color w:val="000000"/>
+          <w:sz w:val="24"/>
+          <w:szCs w:val="24"/>
+        </w:rPr>
+      </w:pPr>
+      <w:r>
+        <w:rPr>
+          <w:rFonts w:ascii="Arial" w:hAnsi="Arial" w:eastAsia="Arial" w:cs="Arial"/>
+          <w:i/>
+          <w:iCs/>
+          <w:color w:val="000000"/>
+          <w:sz w:val="24"/>
+          <w:szCs w:val="24"/>
+        </w:rPr>
+        <w:t>No final, mostre uma listagem de preços, organizando os dados em forma ta</w:t>
+        <w:tab/>
+        <w:t>bular.</w:t>
+      </w:r>
+    </w:p>
+    <w:p>
+      <w:pPr>
+        <w:ind w:left="708" w:firstLine="708"/>
+        <w:rPr>
+          <w:rFonts w:ascii="Arial" w:hAnsi="Arial" w:eastAsia="Arial" w:cs="Arial"/>
+          <w:i/>
+          <w:iCs/>
+          <w:color w:val="000000"/>
+          <w:sz w:val="24"/>
+          <w:szCs w:val="24"/>
+        </w:rPr>
+      </w:pPr>
+      <w:r>
+        <w:rPr>
+          <w:rFonts w:ascii="Arial" w:hAnsi="Arial" w:eastAsia="Arial" w:cs="Arial"/>
+          <w:i/>
+          <w:iCs/>
+          <w:color w:val="000000"/>
+          <w:sz w:val="24"/>
+          <w:szCs w:val="24"/>
+        </w:rPr>
+      </w:r>
+    </w:p>
+    <w:p>
+      <w:pPr>
+        <w:ind w:left="708"/>
+        <w:rPr>
+          <w:rFonts w:ascii="Arial" w:hAnsi="Arial" w:eastAsia="Arial" w:cs="Arial"/>
+          <w:color w:val="000000"/>
+          <w:sz w:val="24"/>
+          <w:szCs w:val="24"/>
+        </w:rPr>
+      </w:pPr>
+      <w:r>
+        <w:rPr>
+          <w:rFonts w:ascii="Arial" w:hAnsi="Arial" w:eastAsia="Arial" w:cs="Arial"/>
+          <w:b/>
+          <w:bCs/>
+          <w:color w:val="000000"/>
+          <w:sz w:val="24"/>
+          <w:szCs w:val="24"/>
+        </w:rPr>
+        <w:t>77.</w:t>
+      </w:r>
+      <w:r>
+        <w:rPr>
+          <w:rFonts w:ascii="Arial" w:hAnsi="Arial" w:eastAsia="Arial" w:cs="Arial"/>
+          <w:color w:val="000000"/>
+          <w:sz w:val="24"/>
+          <w:szCs w:val="24"/>
+        </w:rPr>
+        <w:t xml:space="preserve"> Crie um programa que tenha uma tupla com várias palavras (não usar acentos). Depois disso, você deve mostrar, para cada palavra, quais são as suas vogais.</w:t>
       </w:r>
     </w:p>
     <w:sectPr>

</xml_diff>

<commit_message>
update curso de python
</commit_message>
<xml_diff>
--- a/anotacoees-estudo-python.docx
+++ b/anotacoees-estudo-python.docx
@@ -9779,6 +9779,14 @@
         </w:rPr>
         <w:t>’}</w:t>
       </w:r>
+      <w:r>
+        <w:rPr>
+          <w:rFonts w:ascii="Arial" w:hAnsi="Arial" w:eastAsia="Arial" w:cs="Arial"/>
+          <w:color w:val="000000"/>
+          <w:sz w:val="24"/>
+          <w:szCs w:val="24"/>
+        </w:rPr>
+      </w:r>
     </w:p>
     <w:p>
       <w:pPr>
@@ -11686,6 +11694,570 @@
           <w:szCs w:val="24"/>
         </w:rPr>
         <w:t>Faça um programa que tenha uma lista chamada números e duas funções chamadas sorteia() e somaPar(). A primeira função vai sortear 5 números e vai colocá-los dentro da lista e a segunda função vai mostrar a soma entre todos os valores pares sorteados pela função anterior.</w:t>
+      </w:r>
+    </w:p>
+    <w:p>
+      <w:pPr>
+        <w:ind w:left="708"/>
+        <w:rPr>
+          <w:rFonts w:ascii="Arial" w:hAnsi="Arial" w:eastAsia="Arial" w:cs="Arial"/>
+          <w:highlight w:val="yellow"/>
+          <w:color w:val="000000"/>
+          <w:sz w:val="24"/>
+          <w:szCs w:val="24"/>
+        </w:rPr>
+      </w:pPr>
+      <w:r>
+        <w:rPr>
+          <w:rFonts w:ascii="Arial" w:hAnsi="Arial" w:eastAsia="Arial" w:cs="Arial"/>
+          <w:highlight w:val="yellow"/>
+          <w:color w:val="000000"/>
+          <w:sz w:val="24"/>
+          <w:szCs w:val="24"/>
+        </w:rPr>
+      </w:r>
+    </w:p>
+    <w:p>
+      <w:pPr>
+        <w:ind w:left="708"/>
+        <w:rPr>
+          <w:rFonts w:ascii="Arial" w:hAnsi="Arial" w:eastAsia="Arial" w:cs="Arial"/>
+          <w:highlight w:val="yellow"/>
+          <w:color w:val="000000"/>
+          <w:sz w:val="24"/>
+          <w:szCs w:val="24"/>
+        </w:rPr>
+      </w:pPr>
+      <w:r>
+        <w:rPr>
+          <w:rFonts w:ascii="Arial" w:hAnsi="Arial" w:eastAsia="Arial" w:cs="Arial"/>
+          <w:b/>
+          <w:highlight w:val="yellow"/>
+          <w:bCs/>
+          <w:color w:val="000000"/>
+          <w:sz w:val="24"/>
+          <w:szCs w:val="24"/>
+        </w:rPr>
+        <w:t>101.</w:t>
+      </w:r>
+      <w:r>
+        <w:rPr>
+          <w:rFonts w:ascii="Arial" w:hAnsi="Arial" w:eastAsia="Arial" w:cs="Arial"/>
+          <w:highlight w:val="yellow"/>
+          <w:color w:val="000000"/>
+          <w:sz w:val="24"/>
+          <w:szCs w:val="24"/>
+        </w:rPr>
+        <w:t xml:space="preserve"> Crie um programa que tenha uma função chamada voto() que vai receber como parâmento o ano de nascimento de uma pessoa. retornando um valor literal indicando se uma pessoa tem voto negado, opcional ou obrigatorio nas eleições.</w:t>
+      </w:r>
+    </w:p>
+    <w:p>
+      <w:pPr>
+        <w:ind w:left="708"/>
+        <w:rPr>
+          <w:rFonts w:ascii="Arial" w:hAnsi="Arial" w:eastAsia="Arial" w:cs="Arial"/>
+          <w:color w:val="000000"/>
+          <w:sz w:val="24"/>
+          <w:szCs w:val="24"/>
+        </w:rPr>
+      </w:pPr>
+      <w:r>
+        <w:rPr>
+          <w:rFonts w:ascii="Arial" w:hAnsi="Arial" w:eastAsia="Arial" w:cs="Arial"/>
+          <w:color w:val="000000"/>
+          <w:sz w:val="24"/>
+          <w:szCs w:val="24"/>
+        </w:rPr>
+      </w:r>
+    </w:p>
+    <w:p>
+      <w:pPr>
+        <w:ind w:left="708"/>
+        <w:rPr>
+          <w:rFonts w:ascii="Arial" w:hAnsi="Arial" w:eastAsia="Arial" w:cs="Arial"/>
+          <w:highlight w:val="yellow"/>
+          <w:color w:val="000000"/>
+          <w:sz w:val="24"/>
+          <w:szCs w:val="24"/>
+        </w:rPr>
+      </w:pPr>
+      <w:r>
+        <w:rPr>
+          <w:rFonts w:ascii="Arial" w:hAnsi="Arial" w:eastAsia="Arial" w:cs="Arial"/>
+          <w:b/>
+          <w:highlight w:val="yellow"/>
+          <w:bCs/>
+          <w:color w:val="000000"/>
+          <w:sz w:val="24"/>
+          <w:szCs w:val="24"/>
+        </w:rPr>
+        <w:t>102.</w:t>
+      </w:r>
+      <w:r>
+        <w:rPr>
+          <w:rFonts w:ascii="Arial" w:hAnsi="Arial" w:eastAsia="Arial" w:cs="Arial"/>
+          <w:highlight w:val="yellow"/>
+          <w:color w:val="000000"/>
+          <w:sz w:val="24"/>
+          <w:szCs w:val="24"/>
+        </w:rPr>
+        <w:t xml:space="preserve"> Crie um programa que tenha um função fatorial() que receba dois parâmetros: o primeiro que indique o número a calcular e o outro chamado show, que será um valor lógico (opcional) indicando se será mostrando ou não na tela o processo de cálculo do fatorial.</w:t>
+      </w:r>
+    </w:p>
+    <w:p>
+      <w:pPr>
+        <w:ind w:left="708"/>
+        <w:rPr>
+          <w:rFonts w:ascii="Arial" w:hAnsi="Arial" w:eastAsia="Arial" w:cs="Arial"/>
+          <w:color w:val="000000"/>
+          <w:sz w:val="24"/>
+          <w:szCs w:val="24"/>
+        </w:rPr>
+      </w:pPr>
+      <w:r>
+        <w:rPr>
+          <w:rFonts w:ascii="Arial" w:hAnsi="Arial" w:eastAsia="Arial" w:cs="Arial"/>
+          <w:color w:val="000000"/>
+          <w:sz w:val="24"/>
+          <w:szCs w:val="24"/>
+        </w:rPr>
+      </w:r>
+    </w:p>
+    <w:p>
+      <w:pPr>
+        <w:ind w:left="708"/>
+        <w:rPr>
+          <w:rFonts w:ascii="Arial" w:hAnsi="Arial" w:eastAsia="Arial" w:cs="Arial"/>
+          <w:highlight w:val="yellow"/>
+          <w:color w:val="000000"/>
+          <w:sz w:val="24"/>
+          <w:szCs w:val="24"/>
+        </w:rPr>
+      </w:pPr>
+      <w:r>
+        <w:rPr>
+          <w:rFonts w:ascii="Arial" w:hAnsi="Arial" w:eastAsia="Arial" w:cs="Arial"/>
+          <w:b/>
+          <w:highlight w:val="yellow"/>
+          <w:bCs/>
+          <w:color w:val="000000"/>
+          <w:sz w:val="24"/>
+          <w:szCs w:val="24"/>
+        </w:rPr>
+        <w:t>103.</w:t>
+      </w:r>
+      <w:r>
+        <w:rPr>
+          <w:rFonts w:ascii="Arial" w:hAnsi="Arial" w:eastAsia="Arial" w:cs="Arial"/>
+          <w:highlight w:val="yellow"/>
+          <w:color w:val="000000"/>
+          <w:sz w:val="24"/>
+          <w:szCs w:val="24"/>
+        </w:rPr>
+        <w:t xml:space="preserve"> Faça um programa que tenha uma função chamada ficha(), que receba dois parâmetros opcionais: o nome de um jogador e quantos gols ele marcou.</w:t>
+      </w:r>
+    </w:p>
+    <w:p>
+      <w:pPr>
+        <w:ind w:left="708" w:firstLine="708"/>
+        <w:rPr>
+          <w:rFonts w:ascii="Arial" w:hAnsi="Arial" w:eastAsia="Arial" w:cs="Arial"/>
+          <w:highlight w:val="yellow"/>
+          <w:i/>
+          <w:iCs/>
+          <w:color w:val="000000"/>
+          <w:sz w:val="24"/>
+          <w:szCs w:val="24"/>
+        </w:rPr>
+      </w:pPr>
+      <w:r>
+        <w:rPr>
+          <w:rFonts w:ascii="Arial" w:hAnsi="Arial" w:eastAsia="Arial" w:cs="Arial"/>
+          <w:highlight w:val="yellow"/>
+          <w:i/>
+          <w:iCs/>
+          <w:color w:val="000000"/>
+          <w:sz w:val="24"/>
+          <w:szCs w:val="24"/>
+        </w:rPr>
+        <w:t>O programa deverá ser capaz de mostrar a ficha do jogador, mesmo que al</w:t>
+        <w:tab/>
+        <w:t>gum dado não tenha sido informado corretamente.</w:t>
+      </w:r>
+    </w:p>
+    <w:p>
+      <w:pPr>
+        <w:ind w:left="708"/>
+        <w:rPr>
+          <w:rFonts w:ascii="Arial" w:hAnsi="Arial" w:eastAsia="Arial" w:cs="Arial"/>
+          <w:color w:val="000000"/>
+          <w:sz w:val="24"/>
+          <w:szCs w:val="24"/>
+        </w:rPr>
+      </w:pPr>
+      <w:r>
+        <w:rPr>
+          <w:rFonts w:ascii="Arial" w:hAnsi="Arial" w:eastAsia="Arial" w:cs="Arial"/>
+          <w:color w:val="000000"/>
+          <w:sz w:val="24"/>
+          <w:szCs w:val="24"/>
+        </w:rPr>
+      </w:r>
+    </w:p>
+    <w:p>
+      <w:pPr>
+        <w:ind w:left="708"/>
+        <w:rPr>
+          <w:rFonts w:ascii="Arial" w:hAnsi="Arial" w:eastAsia="Arial" w:cs="Arial"/>
+          <w:highlight w:val="yellow"/>
+          <w:color w:val="000000"/>
+          <w:sz w:val="24"/>
+          <w:szCs w:val="24"/>
+        </w:rPr>
+      </w:pPr>
+      <w:r>
+        <w:rPr>
+          <w:rFonts w:ascii="Arial" w:hAnsi="Arial" w:eastAsia="Arial" w:cs="Arial"/>
+          <w:b/>
+          <w:highlight w:val="yellow"/>
+          <w:bCs/>
+          <w:color w:val="000000"/>
+          <w:sz w:val="24"/>
+          <w:szCs w:val="24"/>
+        </w:rPr>
+        <w:t>104.</w:t>
+      </w:r>
+      <w:r>
+        <w:rPr>
+          <w:rFonts w:ascii="Arial" w:hAnsi="Arial" w:eastAsia="Arial" w:cs="Arial"/>
+          <w:highlight w:val="yellow"/>
+          <w:color w:val="000000"/>
+          <w:sz w:val="24"/>
+          <w:szCs w:val="24"/>
+        </w:rPr>
+        <w:t xml:space="preserve"> Crie um programa que tenha a função leiaint(), que vai funcionar de forma semelhante à função input() do python, só que fazendo a validação para aceitar apenas um valor numérico.</w:t>
+      </w:r>
+    </w:p>
+    <w:p>
+      <w:pPr>
+        <w:ind w:left="708" w:firstLine="708"/>
+        <w:rPr>
+          <w:rFonts w:ascii="Arial" w:hAnsi="Arial" w:eastAsia="Arial" w:cs="Arial"/>
+          <w:highlight w:val="yellow"/>
+          <w:i/>
+          <w:iCs/>
+          <w:color w:val="000000"/>
+          <w:sz w:val="24"/>
+          <w:szCs w:val="24"/>
+        </w:rPr>
+      </w:pPr>
+      <w:r>
+        <w:rPr>
+          <w:rFonts w:ascii="Arial" w:hAnsi="Arial" w:eastAsia="Arial" w:cs="Arial"/>
+          <w:highlight w:val="yellow"/>
+          <w:i/>
+          <w:iCs/>
+          <w:color w:val="000000"/>
+          <w:sz w:val="24"/>
+          <w:szCs w:val="24"/>
+        </w:rPr>
+        <w:t>Ex.: n = leiaInt(‘Digite um n’)</w:t>
+      </w:r>
+    </w:p>
+    <w:p>
+      <w:pPr>
+        <w:ind w:left="708"/>
+        <w:rPr>
+          <w:rFonts w:ascii="Arial" w:hAnsi="Arial" w:eastAsia="Arial" w:cs="Arial"/>
+          <w:color w:val="000000"/>
+          <w:sz w:val="24"/>
+          <w:szCs w:val="24"/>
+        </w:rPr>
+      </w:pPr>
+      <w:r>
+        <w:rPr>
+          <w:rFonts w:ascii="Arial" w:hAnsi="Arial" w:eastAsia="Arial" w:cs="Arial"/>
+          <w:color w:val="000000"/>
+          <w:sz w:val="24"/>
+          <w:szCs w:val="24"/>
+        </w:rPr>
+      </w:r>
+    </w:p>
+    <w:p>
+      <w:pPr>
+        <w:ind w:left="708"/>
+        <w:rPr>
+          <w:rFonts w:ascii="Arial" w:hAnsi="Arial" w:eastAsia="Arial" w:cs="Arial"/>
+          <w:highlight w:val="yellow"/>
+          <w:color w:val="000000"/>
+          <w:sz w:val="24"/>
+          <w:szCs w:val="24"/>
+        </w:rPr>
+      </w:pPr>
+      <w:r>
+        <w:rPr>
+          <w:rFonts w:ascii="Arial" w:hAnsi="Arial" w:eastAsia="Arial" w:cs="Arial"/>
+          <w:b/>
+          <w:highlight w:val="yellow"/>
+          <w:bCs/>
+          <w:color w:val="000000"/>
+          <w:sz w:val="24"/>
+          <w:szCs w:val="24"/>
+        </w:rPr>
+        <w:t>105.</w:t>
+      </w:r>
+      <w:r>
+        <w:rPr>
+          <w:rFonts w:ascii="Arial" w:hAnsi="Arial" w:eastAsia="Arial" w:cs="Arial"/>
+          <w:highlight w:val="yellow"/>
+          <w:color w:val="000000"/>
+          <w:sz w:val="24"/>
+          <w:szCs w:val="24"/>
+        </w:rPr>
+        <w:t xml:space="preserve"> Faça um programa que tenha uma função notas() que pode receber várias notas de alunos e vai retornar um dicionário com as seguintes informações:</w:t>
+      </w:r>
+    </w:p>
+    <w:p>
+      <w:pPr>
+        <w:ind w:left="708" w:firstLine="708"/>
+        <w:rPr>
+          <w:rFonts w:ascii="Arial" w:hAnsi="Arial" w:eastAsia="Arial" w:cs="Arial"/>
+          <w:highlight w:val="yellow"/>
+          <w:i/>
+          <w:iCs/>
+          <w:color w:val="000000"/>
+          <w:sz w:val="24"/>
+          <w:szCs w:val="24"/>
+        </w:rPr>
+      </w:pPr>
+      <w:r>
+        <w:rPr>
+          <w:rFonts w:ascii="Arial" w:hAnsi="Arial" w:eastAsia="Arial" w:cs="Arial"/>
+          <w:highlight w:val="yellow"/>
+          <w:i/>
+          <w:iCs/>
+          <w:color w:val="000000"/>
+          <w:sz w:val="24"/>
+          <w:szCs w:val="24"/>
+        </w:rPr>
+        <w:t>- Quantidade de notas</w:t>
+      </w:r>
+    </w:p>
+    <w:p>
+      <w:pPr>
+        <w:ind w:left="708" w:firstLine="708"/>
+        <w:rPr>
+          <w:rFonts w:ascii="Arial" w:hAnsi="Arial" w:eastAsia="Arial" w:cs="Arial"/>
+          <w:highlight w:val="yellow"/>
+          <w:i/>
+          <w:iCs/>
+          <w:color w:val="000000"/>
+          <w:sz w:val="24"/>
+          <w:szCs w:val="24"/>
+        </w:rPr>
+      </w:pPr>
+      <w:r>
+        <w:rPr>
+          <w:rFonts w:ascii="Arial" w:hAnsi="Arial" w:eastAsia="Arial" w:cs="Arial"/>
+          <w:highlight w:val="yellow"/>
+          <w:i/>
+          <w:iCs/>
+          <w:color w:val="000000"/>
+          <w:sz w:val="24"/>
+          <w:szCs w:val="24"/>
+        </w:rPr>
+        <w:t>- A maior nota</w:t>
+      </w:r>
+    </w:p>
+    <w:p>
+      <w:pPr>
+        <w:ind w:left="708" w:firstLine="708"/>
+        <w:rPr>
+          <w:rFonts w:ascii="Arial" w:hAnsi="Arial" w:eastAsia="Arial" w:cs="Arial"/>
+          <w:highlight w:val="yellow"/>
+          <w:i/>
+          <w:iCs/>
+          <w:color w:val="000000"/>
+          <w:sz w:val="24"/>
+          <w:szCs w:val="24"/>
+        </w:rPr>
+      </w:pPr>
+      <w:r>
+        <w:rPr>
+          <w:rFonts w:ascii="Arial" w:hAnsi="Arial" w:eastAsia="Arial" w:cs="Arial"/>
+          <w:highlight w:val="yellow"/>
+          <w:i/>
+          <w:iCs/>
+          <w:color w:val="000000"/>
+          <w:sz w:val="24"/>
+          <w:szCs w:val="24"/>
+        </w:rPr>
+        <w:t>- A menor nota</w:t>
+      </w:r>
+    </w:p>
+    <w:p>
+      <w:pPr>
+        <w:ind w:left="708" w:firstLine="708"/>
+        <w:rPr>
+          <w:rFonts w:ascii="Arial" w:hAnsi="Arial" w:eastAsia="Arial" w:cs="Arial"/>
+          <w:highlight w:val="yellow"/>
+          <w:i/>
+          <w:iCs/>
+          <w:color w:val="000000"/>
+          <w:sz w:val="24"/>
+          <w:szCs w:val="24"/>
+        </w:rPr>
+      </w:pPr>
+      <w:r>
+        <w:rPr>
+          <w:rFonts w:ascii="Arial" w:hAnsi="Arial" w:eastAsia="Arial" w:cs="Arial"/>
+          <w:highlight w:val="yellow"/>
+          <w:i/>
+          <w:iCs/>
+          <w:color w:val="000000"/>
+          <w:sz w:val="24"/>
+          <w:szCs w:val="24"/>
+        </w:rPr>
+        <w:t>- A média da turma</w:t>
+      </w:r>
+    </w:p>
+    <w:p>
+      <w:pPr>
+        <w:ind w:left="708" w:firstLine="708"/>
+        <w:rPr>
+          <w:rFonts w:ascii="Arial" w:hAnsi="Arial" w:eastAsia="Arial" w:cs="Arial"/>
+          <w:highlight w:val="yellow"/>
+          <w:i/>
+          <w:iCs/>
+          <w:color w:val="000000"/>
+          <w:sz w:val="24"/>
+          <w:szCs w:val="24"/>
+        </w:rPr>
+      </w:pPr>
+      <w:r>
+        <w:rPr>
+          <w:rFonts w:ascii="Arial" w:hAnsi="Arial" w:eastAsia="Arial" w:cs="Arial"/>
+          <w:highlight w:val="yellow"/>
+          <w:i/>
+          <w:iCs/>
+          <w:color w:val="000000"/>
+          <w:sz w:val="24"/>
+          <w:szCs w:val="24"/>
+        </w:rPr>
+        <w:t>- A situação (opcional)</w:t>
+      </w:r>
+    </w:p>
+    <w:p>
+      <w:pPr>
+        <w:ind w:left="708" w:firstLine="708"/>
+        <w:rPr>
+          <w:rFonts w:ascii="Arial" w:hAnsi="Arial" w:eastAsia="Arial" w:cs="Arial"/>
+          <w:highlight w:val="yellow"/>
+          <w:i/>
+          <w:iCs/>
+          <w:color w:val="000000"/>
+          <w:sz w:val="24"/>
+          <w:szCs w:val="24"/>
+        </w:rPr>
+      </w:pPr>
+      <w:r>
+        <w:rPr>
+          <w:rFonts w:ascii="Arial" w:hAnsi="Arial" w:eastAsia="Arial" w:cs="Arial"/>
+          <w:highlight w:val="yellow"/>
+          <w:i/>
+          <w:iCs/>
+          <w:color w:val="000000"/>
+          <w:sz w:val="24"/>
+          <w:szCs w:val="24"/>
+        </w:rPr>
+        <w:t>Adiciona também as docstrings da função.</w:t>
+      </w:r>
+    </w:p>
+    <w:p>
+      <w:pPr>
+        <w:ind w:left="708"/>
+        <w:rPr>
+          <w:rFonts w:ascii="Arial" w:hAnsi="Arial" w:eastAsia="Arial" w:cs="Arial"/>
+          <w:color w:val="000000"/>
+          <w:sz w:val="24"/>
+          <w:szCs w:val="24"/>
+        </w:rPr>
+      </w:pPr>
+      <w:r>
+        <w:rPr>
+          <w:rFonts w:ascii="Arial" w:hAnsi="Arial" w:eastAsia="Arial" w:cs="Arial"/>
+          <w:color w:val="000000"/>
+          <w:sz w:val="24"/>
+          <w:szCs w:val="24"/>
+        </w:rPr>
+      </w:r>
+    </w:p>
+    <w:p>
+      <w:pPr>
+        <w:ind w:left="708"/>
+        <w:rPr>
+          <w:rFonts w:ascii="Arial" w:hAnsi="Arial" w:eastAsia="Arial" w:cs="Arial"/>
+          <w:highlight w:val="yellow"/>
+          <w:color w:val="000000"/>
+          <w:sz w:val="24"/>
+          <w:szCs w:val="24"/>
+        </w:rPr>
+      </w:pPr>
+      <w:r>
+        <w:rPr>
+          <w:rFonts w:ascii="Arial" w:hAnsi="Arial" w:eastAsia="Arial" w:cs="Arial"/>
+          <w:b/>
+          <w:highlight w:val="yellow"/>
+          <w:bCs/>
+          <w:color w:val="000000"/>
+          <w:sz w:val="24"/>
+          <w:szCs w:val="24"/>
+        </w:rPr>
+        <w:t>106.</w:t>
+      </w:r>
+      <w:r>
+        <w:rPr>
+          <w:rFonts w:ascii="Arial" w:hAnsi="Arial" w:eastAsia="Arial" w:cs="Arial"/>
+          <w:highlight w:val="yellow"/>
+          <w:color w:val="000000"/>
+          <w:sz w:val="24"/>
+          <w:szCs w:val="24"/>
+        </w:rPr>
+        <w:t xml:space="preserve"> Faça um mini-sistemas que utilize o interective Help do python. O usuário vai digitar o comando e o manual vai aparecer. Quando o usuário digitar a palavra ‘FIM’, o programa se encerrará.</w:t>
+      </w:r>
+    </w:p>
+    <w:p>
+      <w:pPr>
+        <w:ind w:left="708" w:firstLine="708"/>
+        <w:rPr>
+          <w:rFonts w:ascii="Arial" w:hAnsi="Arial" w:eastAsia="Arial" w:cs="Arial"/>
+          <w:highlight w:val="yellow"/>
+          <w:color w:val="000000"/>
+          <w:sz w:val="24"/>
+          <w:szCs w:val="24"/>
+        </w:rPr>
+      </w:pPr>
+      <w:r>
+        <w:rPr>
+          <w:rFonts w:ascii="Arial" w:hAnsi="Arial" w:eastAsia="Arial" w:cs="Arial"/>
+          <w:b/>
+          <w:highlight w:val="yellow"/>
+          <w:bCs/>
+          <w:color w:val="000000"/>
+          <w:sz w:val="24"/>
+          <w:szCs w:val="24"/>
+        </w:rPr>
+        <w:t>Obs.: use cores</w:t>
+      </w:r>
+      <w:r>
+        <w:rPr>
+          <w:rFonts w:ascii="Arial" w:hAnsi="Arial" w:eastAsia="Arial" w:cs="Arial"/>
+          <w:highlight w:val="yellow"/>
+          <w:color w:val="000000"/>
+          <w:sz w:val="24"/>
+          <w:szCs w:val="24"/>
+        </w:rPr>
+        <w:t>.</w:t>
       </w:r>
     </w:p>
     <w:p>

</xml_diff>